<commit_message>
Updated manual and delete some useless files
Updated manual and delete some useless files
</commit_message>
<xml_diff>
--- a/Manual/1.Installation, Usage and Debugging.docx
+++ b/Manual/1.Installation, Usage and Debugging.docx
@@ -51,7 +51,7 @@
           <w:sz w:val="22"/>
           <w:shd w:fill="auto" w:val="clear"/>
         </w:rPr>
-        <w:t xml:space="preserve">1. Install Visual Studio 2017 Build Tools (free). Current location is here: </w:t>
+        <w:t xml:space="preserve">1. Install Visual Studio 2019 Build Tools (free). Current location is here: </w:t>
       </w:r>
       <w:hyperlink xmlns:r="http://schemas.openxmlformats.org/officeDocument/2006/relationships" r:id="docRId0">
         <w:r>
@@ -64,7 +64,55 @@
             <w:u w:val="single"/>
             <w:shd w:fill="auto" w:val="clear"/>
           </w:rPr>
-          <w:t xml:space="preserve">https://www.visualstudio.com/thank-you-downloading-visual-studio/?sku=BuildTools&amp;rel=15#</w:t>
+          <w:t xml:space="preserve">https://www.visualstudio.com/thank-you-downloading-visual-studio/?sku=BuildTools</w:t>
+        </w:r>
+        <w:r>
+          <w:rPr>
+            <w:rFonts w:ascii="Calibri" w:hAnsi="Calibri" w:cs="Calibri" w:eastAsia="Calibri"/>
+            <w:color w:val="0000FF"/>
+            <w:spacing w:val="0"/>
+            <w:position w:val="0"/>
+            <w:sz w:val="22"/>
+            <w:u w:val="single"/>
+            <w:shd w:fill="auto" w:val="clear"/>
+          </w:rPr>
+          <w:t xml:space="preserve"> HYPERLINK "https://www.visualstudio.com/thank-you-downloading-visual-studio/?sku=BuildTools&amp;rel=15#"</w:t>
+        </w:r>
+        <w:r>
+          <w:rPr>
+            <w:rFonts w:ascii="Calibri" w:hAnsi="Calibri" w:cs="Calibri" w:eastAsia="Calibri"/>
+            <w:color w:val="0000FF"/>
+            <w:spacing w:val="0"/>
+            <w:position w:val="0"/>
+            <w:sz w:val="22"/>
+            <w:u w:val="single"/>
+            <w:shd w:fill="auto" w:val="clear"/>
+          </w:rPr>
+          <w:t xml:space="preserve">&amp;</w:t>
+        </w:r>
+        <w:r>
+          <w:rPr>
+            <w:rFonts w:ascii="Calibri" w:hAnsi="Calibri" w:cs="Calibri" w:eastAsia="Calibri"/>
+            <w:color w:val="0000FF"/>
+            <w:spacing w:val="0"/>
+            <w:position w:val="0"/>
+            <w:sz w:val="22"/>
+            <w:u w:val="single"/>
+            <w:shd w:fill="auto" w:val="clear"/>
+          </w:rPr>
+          <w:t xml:space="preserve"> HYPERLINK "https://www.visualstudio.com/thank-you-downloading-visual-studio/?sku=BuildTools&amp;rel=15#"</w:t>
+        </w:r>
+        <w:r>
+          <w:rPr>
+            <w:rFonts w:ascii="Calibri" w:hAnsi="Calibri" w:cs="Calibri" w:eastAsia="Calibri"/>
+            <w:color w:val="0000FF"/>
+            <w:spacing w:val="0"/>
+            <w:position w:val="0"/>
+            <w:sz w:val="22"/>
+            <w:u w:val="single"/>
+            <w:shd w:fill="auto" w:val="clear"/>
+          </w:rPr>
+          <w:t xml:space="preserve">rel=15#</w:t>
         </w:r>
       </w:hyperlink>
     </w:p>
@@ -91,33 +139,33 @@
           <w:sz w:val="22"/>
           <w:shd w:fill="auto" w:val="clear"/>
         </w:rPr>
-        <w:t xml:space="preserve">2. Microsoft Visual C++ 2017 Redistributable Package + latest update available.</w:t>
-      </w:r>
-    </w:p>
-    <w:p>
-      <w:pPr>
-        <w:spacing w:before="0" w:after="200" w:line="276"/>
-        <w:ind w:right="0" w:left="0" w:firstLine="0"/>
-        <w:jc w:val="left"/>
-        <w:rPr>
-          <w:rFonts w:ascii="Calibri" w:hAnsi="Calibri" w:cs="Calibri" w:eastAsia="Calibri"/>
-          <w:color w:val="auto"/>
-          <w:spacing w:val="0"/>
-          <w:position w:val="0"/>
-          <w:sz w:val="22"/>
-          <w:shd w:fill="auto" w:val="clear"/>
-        </w:rPr>
-      </w:pPr>
-      <w:r>
-        <w:rPr>
-          <w:rFonts w:ascii="Calibri" w:hAnsi="Calibri" w:cs="Calibri" w:eastAsia="Calibri"/>
-          <w:color w:val="auto"/>
-          <w:spacing w:val="0"/>
-          <w:position w:val="0"/>
-          <w:sz w:val="22"/>
-          <w:shd w:fill="auto" w:val="clear"/>
-        </w:rPr>
-        <w:t xml:space="preserve">Also install The Windows SDK version 10.0.16299.0 </w:t>
+        <w:t xml:space="preserve">2. Microsoft Visual C++ 2019 Redistributable Package + latest update available.</w:t>
+      </w:r>
+    </w:p>
+    <w:p>
+      <w:pPr>
+        <w:spacing w:before="0" w:after="200" w:line="276"/>
+        <w:ind w:right="0" w:left="0" w:firstLine="0"/>
+        <w:jc w:val="left"/>
+        <w:rPr>
+          <w:rFonts w:ascii="Calibri" w:hAnsi="Calibri" w:cs="Calibri" w:eastAsia="Calibri"/>
+          <w:color w:val="auto"/>
+          <w:spacing w:val="0"/>
+          <w:position w:val="0"/>
+          <w:sz w:val="22"/>
+          <w:shd w:fill="auto" w:val="clear"/>
+        </w:rPr>
+      </w:pPr>
+      <w:r>
+        <w:rPr>
+          <w:rFonts w:ascii="Calibri" w:hAnsi="Calibri" w:cs="Calibri" w:eastAsia="Calibri"/>
+          <w:color w:val="auto"/>
+          <w:spacing w:val="0"/>
+          <w:position w:val="0"/>
+          <w:sz w:val="22"/>
+          <w:shd w:fill="auto" w:val="clear"/>
+        </w:rPr>
+        <w:t xml:space="preserve">Also install the latest Windows SDK version </w:t>
       </w:r>
       <w:hyperlink xmlns:r="http://schemas.openxmlformats.org/officeDocument/2006/relationships" r:id="docRId1">
         <w:r>
@@ -246,7 +294,40 @@
           <w:sz w:val="22"/>
           <w:shd w:fill="auto" w:val="clear"/>
         </w:rPr>
-        <w:t xml:space="preserve">– the microsoft’s building tool for Visual studio. Mine is at address: C:\Program Files (x86)\Microsoft Visual Studio\2017\Professional\MSBuild\15.0\Bin\MSBuild.exe</w:t>
+        <w:t xml:space="preserve">–</w:t>
+      </w:r>
+      <w:r>
+        <w:rPr>
+          <w:rFonts w:ascii="Calibri" w:hAnsi="Calibri" w:cs="Calibri" w:eastAsia="Calibri"/>
+          <w:color w:val="auto"/>
+          <w:spacing w:val="0"/>
+          <w:position w:val="0"/>
+          <w:sz w:val="22"/>
+          <w:shd w:fill="auto" w:val="clear"/>
+        </w:rPr>
+        <w:t xml:space="preserve"> the microsoft</w:t>
+      </w:r>
+      <w:r>
+        <w:rPr>
+          <w:rFonts w:ascii="Calibri" w:hAnsi="Calibri" w:cs="Calibri" w:eastAsia="Calibri"/>
+          <w:color w:val="auto"/>
+          <w:spacing w:val="0"/>
+          <w:position w:val="0"/>
+          <w:sz w:val="22"/>
+          <w:shd w:fill="auto" w:val="clear"/>
+        </w:rPr>
+        <w:t xml:space="preserve">’</w:t>
+      </w:r>
+      <w:r>
+        <w:rPr>
+          <w:rFonts w:ascii="Calibri" w:hAnsi="Calibri" w:cs="Calibri" w:eastAsia="Calibri"/>
+          <w:color w:val="auto"/>
+          <w:spacing w:val="0"/>
+          <w:position w:val="0"/>
+          <w:sz w:val="22"/>
+          <w:shd w:fill="auto" w:val="clear"/>
+        </w:rPr>
+        <w:t xml:space="preserve">s building tool for Visual studio. Mine is at address: C:\Program Files (x86)\Microsoft Visual Studio\2019\Professional\MSBuild\Current\Bin\MSBuild.exe</w:t>
       </w:r>
     </w:p>
     <w:p>
@@ -1372,7 +1453,117 @@
           <w:sz w:val="22"/>
           <w:shd w:fill="auto" w:val="clear"/>
         </w:rPr>
-        <w:t xml:space="preserve"> easy to fix just see the errors in red when running “execution.bat”. After the bat finishes executing, you’ll have a file create in the current directory named “AgapiaToCCode.cpp”. You can see in this one correctly the line numbers and what errors are.</w:t>
+        <w:t xml:space="preserve"> easy to fix just see the errors in red when running </w:t>
+      </w:r>
+      <w:r>
+        <w:rPr>
+          <w:rFonts w:ascii="Calibri" w:hAnsi="Calibri" w:cs="Calibri" w:eastAsia="Calibri"/>
+          <w:color w:val="000000"/>
+          <w:spacing w:val="0"/>
+          <w:position w:val="0"/>
+          <w:sz w:val="22"/>
+          <w:shd w:fill="auto" w:val="clear"/>
+        </w:rPr>
+        <w:t xml:space="preserve">“</w:t>
+      </w:r>
+      <w:r>
+        <w:rPr>
+          <w:rFonts w:ascii="Calibri" w:hAnsi="Calibri" w:cs="Calibri" w:eastAsia="Calibri"/>
+          <w:color w:val="000000"/>
+          <w:spacing w:val="0"/>
+          <w:position w:val="0"/>
+          <w:sz w:val="22"/>
+          <w:shd w:fill="auto" w:val="clear"/>
+        </w:rPr>
+        <w:t xml:space="preserve">execution.bat</w:t>
+      </w:r>
+      <w:r>
+        <w:rPr>
+          <w:rFonts w:ascii="Calibri" w:hAnsi="Calibri" w:cs="Calibri" w:eastAsia="Calibri"/>
+          <w:color w:val="000000"/>
+          <w:spacing w:val="0"/>
+          <w:position w:val="0"/>
+          <w:sz w:val="22"/>
+          <w:shd w:fill="auto" w:val="clear"/>
+        </w:rPr>
+        <w:t xml:space="preserve">”</w:t>
+      </w:r>
+      <w:r>
+        <w:rPr>
+          <w:rFonts w:ascii="Calibri" w:hAnsi="Calibri" w:cs="Calibri" w:eastAsia="Calibri"/>
+          <w:color w:val="000000"/>
+          <w:spacing w:val="0"/>
+          <w:position w:val="0"/>
+          <w:sz w:val="22"/>
+          <w:shd w:fill="auto" w:val="clear"/>
+        </w:rPr>
+        <w:t xml:space="preserve">. After the bat finishes executing, you</w:t>
+      </w:r>
+      <w:r>
+        <w:rPr>
+          <w:rFonts w:ascii="Calibri" w:hAnsi="Calibri" w:cs="Calibri" w:eastAsia="Calibri"/>
+          <w:color w:val="000000"/>
+          <w:spacing w:val="0"/>
+          <w:position w:val="0"/>
+          <w:sz w:val="22"/>
+          <w:shd w:fill="auto" w:val="clear"/>
+        </w:rPr>
+        <w:t xml:space="preserve">’</w:t>
+      </w:r>
+      <w:r>
+        <w:rPr>
+          <w:rFonts w:ascii="Calibri" w:hAnsi="Calibri" w:cs="Calibri" w:eastAsia="Calibri"/>
+          <w:color w:val="000000"/>
+          <w:spacing w:val="0"/>
+          <w:position w:val="0"/>
+          <w:sz w:val="22"/>
+          <w:shd w:fill="auto" w:val="clear"/>
+        </w:rPr>
+        <w:t xml:space="preserve">ll have a file create in the current directory named </w:t>
+      </w:r>
+      <w:r>
+        <w:rPr>
+          <w:rFonts w:ascii="Calibri" w:hAnsi="Calibri" w:cs="Calibri" w:eastAsia="Calibri"/>
+          <w:color w:val="000000"/>
+          <w:spacing w:val="0"/>
+          <w:position w:val="0"/>
+          <w:sz w:val="22"/>
+          <w:shd w:fill="auto" w:val="clear"/>
+        </w:rPr>
+        <w:t xml:space="preserve">“</w:t>
+      </w:r>
+      <w:r>
+        <w:rPr>
+          <w:rFonts w:ascii="Calibri" w:hAnsi="Calibri" w:cs="Calibri" w:eastAsia="Calibri"/>
+          <w:color w:val="000000"/>
+          <w:spacing w:val="0"/>
+          <w:position w:val="0"/>
+          <w:sz w:val="22"/>
+          <w:shd w:fill="auto" w:val="clear"/>
+        </w:rPr>
+        <w:t xml:space="preserve">AgapiaToCCode.cpp</w:t>
+      </w:r>
+      <w:r>
+        <w:rPr>
+          <w:rFonts w:ascii="Calibri" w:hAnsi="Calibri" w:cs="Calibri" w:eastAsia="Calibri"/>
+          <w:color w:val="000000"/>
+          <w:spacing w:val="0"/>
+          <w:position w:val="0"/>
+          <w:sz w:val="22"/>
+          <w:shd w:fill="auto" w:val="clear"/>
+        </w:rPr>
+        <w:t xml:space="preserve">”</w:t>
+      </w:r>
+      <w:r>
+        <w:rPr>
+          <w:rFonts w:ascii="Calibri" w:hAnsi="Calibri" w:cs="Calibri" w:eastAsia="Calibri"/>
+          <w:color w:val="000000"/>
+          <w:spacing w:val="0"/>
+          <w:position w:val="0"/>
+          <w:sz w:val="22"/>
+          <w:shd w:fill="auto" w:val="clear"/>
+        </w:rPr>
+        <w:t xml:space="preserve">. You can see in this one correctly the line numbers and what errors are.</w:t>
       </w:r>
     </w:p>
     <w:p>
@@ -1621,7 +1812,7 @@
           <w:sz w:val="22"/>
           <w:shd w:fill="auto" w:val="clear"/>
         </w:rPr>
-        <w:t xml:space="preserve">Copy all of your files in AGAPIAPATH\Compiler (where most of the sources are..).</w:t>
+        <w:t xml:space="preserve">Copy all of your files from your folder to AGAPIAPATH\Compiler (where most of the sources are..).</w:t>
       </w:r>
     </w:p>
     <w:p>
@@ -1651,14 +1842,53 @@
           <w:sz w:val="22"/>
           <w:shd w:fill="auto" w:val="clear"/>
         </w:rPr>
-        <w:t xml:space="preserve">Use “Iterative Debug” as configuration.</w:t>
-      </w:r>
+        <w:t xml:space="preserve">Open Compiler.sln and Use “Iterative Debug” as configuration.</w:t>
+      </w:r>
+    </w:p>
+    <w:p>
+      <w:pPr>
+        <w:spacing w:before="0" w:after="200" w:line="240"/>
+        <w:ind w:right="0" w:left="0" w:firstLine="0"/>
+        <w:jc w:val="left"/>
+        <w:rPr>
+          <w:rFonts w:ascii="Calibri" w:hAnsi="Calibri" w:cs="Calibri" w:eastAsia="Calibri"/>
+          <w:color w:val="auto"/>
+          <w:spacing w:val="0"/>
+          <w:position w:val="0"/>
+          <w:sz w:val="22"/>
+          <w:shd w:fill="auto" w:val="clear"/>
+        </w:rPr>
+      </w:pPr>
+      <w:r>
+        <w:object w:dxaOrig="7439" w:dyaOrig="2640">
+          <v:rect xmlns:o="urn:schemas-microsoft-com:office:office" xmlns:v="urn:schemas-microsoft-com:vml" id="rectole0000000000" style="width:371.950000pt;height:132.000000pt" o:preferrelative="t" o:ole="">
+            <o:lock v:ext="edit"/>
+            <v:imagedata xmlns:r="http://schemas.openxmlformats.org/officeDocument/2006/relationships" r:id="docRId4" o:title=""/>
+          </v:rect>
+          <o:OLEObject xmlns:r="http://schemas.openxmlformats.org/officeDocument/2006/relationships" xmlns:o="urn:schemas-microsoft-com:office:office" Type="Embed" ProgID="StaticDib" DrawAspect="Content" ObjectID="0000000000" ShapeID="rectole0000000000" r:id="docRId3"/>
+        </w:object>
+      </w:r>
+    </w:p>
+    <w:p>
+      <w:pPr>
+        <w:spacing w:before="0" w:after="200" w:line="276"/>
+        <w:ind w:right="0" w:left="0" w:firstLine="0"/>
+        <w:jc w:val="left"/>
+        <w:rPr>
+          <w:rFonts w:ascii="Calibri" w:hAnsi="Calibri" w:cs="Calibri" w:eastAsia="Calibri"/>
+          <w:color w:val="auto"/>
+          <w:spacing w:val="0"/>
+          <w:position w:val="0"/>
+          <w:sz w:val="22"/>
+          <w:shd w:fill="auto" w:val="clear"/>
+        </w:rPr>
+      </w:pPr>
     </w:p>
     <w:p>
       <w:pPr>
         <w:numPr>
           <w:ilvl w:val="0"/>
-          <w:numId w:val="17"/>
+          <w:numId w:val="20"/>
         </w:numPr>
         <w:spacing w:before="0" w:after="200" w:line="276"/>
         <w:ind w:right="0" w:left="720" w:hanging="360"/>
@@ -1703,8 +1933,127 @@
           <w:sz w:val="22"/>
           <w:shd w:fill="auto" w:val="clear"/>
         </w:rPr>
-        <w:t xml:space="preserve"> this will contain the code of atomic modules as C/C++ functions.</w:t>
-      </w:r>
+        <w:t xml:space="preserve"> this will contain the code of atomic modules as C/C++ functions. Or use "f" to always generate code.</w:t>
+      </w:r>
+      <w:r>
+        <w:rPr>
+          <w:rFonts w:ascii="Calibri" w:hAnsi="Calibri" w:cs="Calibri" w:eastAsia="Calibri"/>
+          <w:color w:val="auto"/>
+          <w:spacing w:val="0"/>
+          <w:position w:val="0"/>
+          <w:sz w:val="22"/>
+          <w:shd w:fill="auto" w:val="clear"/>
+        </w:rPr>
+        <w:br/>
+      </w:r>
+    </w:p>
+    <w:p>
+      <w:pPr>
+        <w:spacing w:before="0" w:after="200" w:line="240"/>
+        <w:ind w:right="0" w:left="0" w:firstLine="0"/>
+        <w:jc w:val="left"/>
+        <w:rPr>
+          <w:rFonts w:ascii="Calibri" w:hAnsi="Calibri" w:cs="Calibri" w:eastAsia="Calibri"/>
+          <w:color w:val="auto"/>
+          <w:spacing w:val="0"/>
+          <w:position w:val="0"/>
+          <w:sz w:val="22"/>
+          <w:shd w:fill="auto" w:val="clear"/>
+        </w:rPr>
+      </w:pPr>
+      <w:r>
+        <w:object w:dxaOrig="8640" w:dyaOrig="6089">
+          <v:rect xmlns:o="urn:schemas-microsoft-com:office:office" xmlns:v="urn:schemas-microsoft-com:vml" id="rectole0000000001" style="width:432.000000pt;height:304.450000pt" o:preferrelative="t" o:ole="">
+            <o:lock v:ext="edit"/>
+            <v:imagedata xmlns:r="http://schemas.openxmlformats.org/officeDocument/2006/relationships" r:id="docRId6" o:title=""/>
+          </v:rect>
+          <o:OLEObject xmlns:r="http://schemas.openxmlformats.org/officeDocument/2006/relationships" xmlns:o="urn:schemas-microsoft-com:office:office" Type="Embed" ProgID="StaticMetafile" DrawAspect="Content" ObjectID="0000000001" ShapeID="rectole0000000001" r:id="docRId5"/>
+        </w:object>
+      </w:r>
+    </w:p>
+    <w:p>
+      <w:pPr>
+        <w:numPr>
+          <w:ilvl w:val="0"/>
+          <w:numId w:val="22"/>
+        </w:numPr>
+        <w:spacing w:before="0" w:after="200" w:line="276"/>
+        <w:ind w:right="0" w:left="720" w:hanging="360"/>
+        <w:jc w:val="left"/>
+        <w:rPr>
+          <w:rFonts w:ascii="Calibri" w:hAnsi="Calibri" w:cs="Calibri" w:eastAsia="Calibri"/>
+          <w:color w:val="auto"/>
+          <w:spacing w:val="0"/>
+          <w:position w:val="0"/>
+          <w:sz w:val="22"/>
+          <w:shd w:fill="auto" w:val="clear"/>
+        </w:rPr>
+      </w:pPr>
+      <w:r>
+        <w:rPr>
+          <w:rFonts w:ascii="Calibri" w:hAnsi="Calibri" w:cs="Calibri" w:eastAsia="Calibri"/>
+          <w:color w:val="auto"/>
+          <w:spacing w:val="0"/>
+          <w:position w:val="0"/>
+          <w:sz w:val="22"/>
+          <w:shd w:fill="auto" w:val="clear"/>
+        </w:rPr>
+        <w:t xml:space="preserve">You can now use visual studio to put breakpoints in AgapiaToCCode.cpp and check the flow of your modules.</w:t>
+      </w:r>
+    </w:p>
+    <w:p>
+      <w:pPr>
+        <w:spacing w:before="0" w:after="200" w:line="240"/>
+        <w:ind w:right="0" w:left="0" w:firstLine="0"/>
+        <w:jc w:val="left"/>
+        <w:rPr>
+          <w:rFonts w:ascii="Calibri" w:hAnsi="Calibri" w:cs="Calibri" w:eastAsia="Calibri"/>
+          <w:color w:val="auto"/>
+          <w:spacing w:val="0"/>
+          <w:position w:val="0"/>
+          <w:sz w:val="22"/>
+          <w:shd w:fill="auto" w:val="clear"/>
+        </w:rPr>
+      </w:pPr>
+      <w:r>
+        <w:object w:dxaOrig="8640" w:dyaOrig="4635">
+          <v:rect xmlns:o="urn:schemas-microsoft-com:office:office" xmlns:v="urn:schemas-microsoft-com:vml" id="rectole0000000002" style="width:432.000000pt;height:231.750000pt" o:preferrelative="t" o:ole="">
+            <o:lock v:ext="edit"/>
+            <v:imagedata xmlns:r="http://schemas.openxmlformats.org/officeDocument/2006/relationships" r:id="docRId8" o:title=""/>
+          </v:rect>
+          <o:OLEObject xmlns:r="http://schemas.openxmlformats.org/officeDocument/2006/relationships" xmlns:o="urn:schemas-microsoft-com:office:office" Type="Embed" ProgID="StaticDib" DrawAspect="Content" ObjectID="0000000002" ShapeID="rectole0000000002" r:id="docRId7"/>
+        </w:object>
+      </w:r>
+    </w:p>
+    <w:p>
+      <w:pPr>
+        <w:spacing w:before="0" w:after="200" w:line="276"/>
+        <w:ind w:right="0" w:left="0" w:firstLine="0"/>
+        <w:jc w:val="left"/>
+        <w:rPr>
+          <w:rFonts w:ascii="Calibri" w:hAnsi="Calibri" w:cs="Calibri" w:eastAsia="Calibri"/>
+          <w:color w:val="auto"/>
+          <w:spacing w:val="0"/>
+          <w:position w:val="0"/>
+          <w:sz w:val="22"/>
+          <w:shd w:fill="auto" w:val="clear"/>
+        </w:rPr>
+      </w:pPr>
+    </w:p>
+    <w:p>
+      <w:pPr>
+        <w:spacing w:before="0" w:after="200" w:line="276"/>
+        <w:ind w:right="0" w:left="0" w:firstLine="0"/>
+        <w:jc w:val="left"/>
+        <w:rPr>
+          <w:rFonts w:ascii="Calibri" w:hAnsi="Calibri" w:cs="Calibri" w:eastAsia="Calibri"/>
+          <w:color w:val="auto"/>
+          <w:spacing w:val="0"/>
+          <w:position w:val="0"/>
+          <w:sz w:val="22"/>
+          <w:shd w:fill="auto" w:val="clear"/>
+        </w:rPr>
+      </w:pPr>
     </w:p>
   </w:body>
 </w:document>
@@ -1747,19 +2096,39 @@
       <w:lvlText w:val="•"/>
     </w:lvl>
   </w:abstractNum>
+  <w:abstractNum w:abstractNumId="30">
+    <w:lvl w:ilvl="0">
+      <w:start w:val="1"/>
+      <w:numFmt w:val="bullet"/>
+      <w:lvlText w:val="•"/>
+    </w:lvl>
+  </w:abstractNum>
+  <w:abstractNum w:abstractNumId="36">
+    <w:lvl w:ilvl="0">
+      <w:start w:val="1"/>
+      <w:numFmt w:val="bullet"/>
+      <w:lvlText w:val="•"/>
+    </w:lvl>
+  </w:abstractNum>
   <w:num w:numId="7">
+    <w:abstractNumId w:val="36"/>
+  </w:num>
+  <w:num w:numId="10">
+    <w:abstractNumId w:val="30"/>
+  </w:num>
+  <w:num w:numId="13">
     <w:abstractNumId w:val="24"/>
   </w:num>
-  <w:num w:numId="10">
+  <w:num w:numId="15">
     <w:abstractNumId w:val="18"/>
   </w:num>
-  <w:num w:numId="13">
+  <w:num w:numId="17">
     <w:abstractNumId w:val="12"/>
   </w:num>
-  <w:num w:numId="15">
+  <w:num w:numId="20">
     <w:abstractNumId w:val="6"/>
   </w:num>
-  <w:num w:numId="17">
+  <w:num w:numId="22">
     <w:abstractNumId w:val="0"/>
   </w:num>
 </w:numbering>

</xml_diff>